<commit_message>
Dodani opisi sekvencijskih dijagrama.
</commit_message>
<xml_diff>
--- a/Dokumentacija/Funkcionalni zahtjevi.docx
+++ b/Dokumentacija/Funkcionalni zahtjevi.docx
@@ -262,10 +262,7 @@
         </w:numPr>
       </w:pPr>
       <w:r>
-        <w:t>Mogućnost prijave</w:t>
-      </w:r>
-      <w:r>
-        <w:t xml:space="preserve"> vozila na popravak</w:t>
+        <w:t>Mogućnost prijave vozila na popravak</w:t>
       </w:r>
     </w:p>
     <w:p>
@@ -467,19 +464,7 @@
         </w:numPr>
       </w:pPr>
       <w:r>
-        <w:t xml:space="preserve">Pohranjuje osnovne podatke o stranici (podatke o servisu, </w:t>
-      </w:r>
-      <w:r>
-        <w:t>kontakt podatke</w:t>
-      </w:r>
-      <w:r>
-        <w:t xml:space="preserve">, </w:t>
-      </w:r>
-      <w:r>
-        <w:t>podatke o ovlaštenim serviserima</w:t>
-      </w:r>
-      <w:r>
-        <w:t>)</w:t>
+        <w:t>Pohranjuje osnovne podatke o stranici (podatke o servisu, kontakt podatke, podatke o ovlaštenim serviserima)</w:t>
       </w:r>
     </w:p>
     <w:p>
@@ -505,8 +490,6 @@
       <w:r>
         <w:t>Pohranjuje prijave vozila na popravak</w:t>
       </w:r>
-      <w:bookmarkStart w:id="0" w:name="_GoBack"/>
-      <w:bookmarkEnd w:id="0"/>
     </w:p>
     <w:p>
       <w:r>
@@ -537,10 +520,7 @@
         </w:numPr>
       </w:pPr>
       <w:r>
-        <w:t xml:space="preserve">Naziv: </w:t>
-      </w:r>
-      <w:r>
-        <w:t>Osnovni upis podataka</w:t>
+        <w:t>Naziv: Osnovni upis podataka</w:t>
       </w:r>
     </w:p>
     <w:p>
@@ -581,14 +561,7 @@
           <w:sz w:val="23"/>
           <w:szCs w:val="23"/>
         </w:rPr>
-        <w:t xml:space="preserve"> </w:t>
-      </w:r>
-      <w:r>
-        <w:rPr>
-          <w:sz w:val="23"/>
-          <w:szCs w:val="23"/>
-        </w:rPr>
-        <w:t>upisuje kontakt podatke</w:t>
+        <w:t xml:space="preserve"> upisuje kontakt podatke</w:t>
       </w:r>
     </w:p>
     <w:p>
@@ -770,10 +743,7 @@
         </w:numPr>
       </w:pPr>
       <w:r>
-        <w:t xml:space="preserve">Naziv: </w:t>
-      </w:r>
-      <w:r>
-        <w:t>Upravljanje informacijama registriranih korisnika</w:t>
+        <w:t>Naziv: Upravljanje informacijama registriranih korisnika</w:t>
       </w:r>
     </w:p>
     <w:p>
@@ -883,10 +853,7 @@
         </w:numPr>
       </w:pPr>
       <w:r>
-        <w:t xml:space="preserve">Naziv: </w:t>
-      </w:r>
-      <w:r>
-        <w:t>Pregled osnovnih informacija</w:t>
+        <w:t>Naziv: Pregled osnovnih informacija</w:t>
       </w:r>
     </w:p>
     <w:p>
@@ -1316,10 +1283,7 @@
         </w:numPr>
       </w:pPr>
       <w:r>
-        <w:t xml:space="preserve">Naziv: </w:t>
-      </w:r>
-      <w:r>
-        <w:t>Pogrešni podaci</w:t>
+        <w:t>Naziv: Pogrešni podaci</w:t>
       </w:r>
     </w:p>
     <w:p>
@@ -1534,10 +1498,188 @@
         </w:numPr>
       </w:pPr>
       <w:r>
+        <w:t>Naziv: Prijava vozila na popravak</w:t>
+      </w:r>
+    </w:p>
+    <w:p>
+      <w:pPr>
+        <w:pStyle w:val="ListParagraph"/>
+        <w:numPr>
+          <w:ilvl w:val="0"/>
+          <w:numId w:val="7"/>
+        </w:numPr>
+      </w:pPr>
+      <w:r>
+        <w:t>Glavni sudionici: Registrirani korisnik</w:t>
+      </w:r>
+    </w:p>
+    <w:p>
+      <w:pPr>
+        <w:pStyle w:val="ListParagraph"/>
+        <w:numPr>
+          <w:ilvl w:val="0"/>
+          <w:numId w:val="4"/>
+        </w:numPr>
+      </w:pPr>
+      <w:r>
+        <w:t xml:space="preserve">Cilj: </w:t>
+      </w:r>
+      <w:r>
+        <w:t>Prijavljivanje</w:t>
+      </w:r>
+      <w:r>
+        <w:t xml:space="preserve"> vozila na popravak</w:t>
+      </w:r>
+    </w:p>
+    <w:p>
+      <w:pPr>
+        <w:pStyle w:val="ListParagraph"/>
+        <w:numPr>
+          <w:ilvl w:val="0"/>
+          <w:numId w:val="4"/>
+        </w:numPr>
+      </w:pPr>
+      <w:r>
+        <w:t>Sudionici: Baza podataka, Ovlašteni serviser</w:t>
+      </w:r>
+    </w:p>
+    <w:p>
+      <w:pPr>
+        <w:pStyle w:val="ListParagraph"/>
+        <w:numPr>
+          <w:ilvl w:val="0"/>
+          <w:numId w:val="3"/>
+        </w:numPr>
+      </w:pPr>
+      <w:r>
+        <w:t>Preduvjeti: Registracija</w:t>
+      </w:r>
+      <w:r>
+        <w:t>, Prijava na sustav</w:t>
+      </w:r>
+    </w:p>
+    <w:p>
+      <w:pPr>
+        <w:pStyle w:val="ListParagraph"/>
+        <w:numPr>
+          <w:ilvl w:val="0"/>
+          <w:numId w:val="7"/>
+        </w:numPr>
+      </w:pPr>
+      <w:r>
+        <w:t>Željeni scenarij:</w:t>
+      </w:r>
+      <w:r>
+        <w:t xml:space="preserve"> Registrirani korisnik pokreče prijavu vozila na popravak, sustav dohvaća potrebna polja koja Registrirani korisnik mora ispuniti</w:t>
+      </w:r>
+    </w:p>
+    <w:p>
+      <w:pPr>
+        <w:pStyle w:val="ListParagraph"/>
+        <w:numPr>
+          <w:ilvl w:val="0"/>
+          <w:numId w:val="7"/>
+        </w:numPr>
+      </w:pPr>
+      <w:r>
+        <w:t>Opis mogućih odstupanja: -</w:t>
+      </w:r>
+    </w:p>
+    <w:p>
+      <w:r>
+        <w:t>UC6.1</w:t>
+      </w:r>
+    </w:p>
+    <w:p>
+      <w:pPr>
+        <w:pStyle w:val="ListParagraph"/>
+        <w:numPr>
+          <w:ilvl w:val="0"/>
+          <w:numId w:val="7"/>
+        </w:numPr>
+      </w:pPr>
+      <w:r>
+        <w:t>Naziv: Odabir servisera</w:t>
+      </w:r>
+    </w:p>
+    <w:p>
+      <w:pPr>
+        <w:pStyle w:val="ListParagraph"/>
+        <w:numPr>
+          <w:ilvl w:val="0"/>
+          <w:numId w:val="7"/>
+        </w:numPr>
+      </w:pPr>
+      <w:r>
+        <w:t>Glavni sudionici: Registrirani korisnik</w:t>
+      </w:r>
+    </w:p>
+    <w:p>
+      <w:pPr>
+        <w:pStyle w:val="ListParagraph"/>
+        <w:numPr>
+          <w:ilvl w:val="0"/>
+          <w:numId w:val="4"/>
+        </w:numPr>
+      </w:pPr>
+      <w:r>
+        <w:t>Cilj: Registrirani korisnik odabire servisera</w:t>
+      </w:r>
+    </w:p>
+    <w:p>
+      <w:pPr>
+        <w:pStyle w:val="ListParagraph"/>
+        <w:numPr>
+          <w:ilvl w:val="0"/>
+          <w:numId w:val="3"/>
+        </w:numPr>
+      </w:pPr>
+      <w:r>
+        <w:t>Preduvjeti: Registracija, Prijava na sustav, Započeta prijava vozila na popravak</w:t>
+      </w:r>
+    </w:p>
+    <w:p>
+      <w:pPr>
+        <w:pStyle w:val="ListParagraph"/>
+        <w:numPr>
+          <w:ilvl w:val="0"/>
+          <w:numId w:val="7"/>
+        </w:numPr>
+      </w:pPr>
+      <w:r>
+        <w:t>Željeni scenarij: Registriranom korisniku sustav daje neobaveznu opciju izbora ovlaštenog servisera, ako on to ne učini serviser mu se dodjeljuje slobodnog, u ovisnosti o vremenu dolaska na servis</w:t>
+      </w:r>
+    </w:p>
+    <w:p>
+      <w:pPr>
+        <w:pStyle w:val="ListParagraph"/>
+        <w:numPr>
+          <w:ilvl w:val="0"/>
+          <w:numId w:val="7"/>
+        </w:numPr>
+      </w:pPr>
+      <w:r>
+        <w:t>Opis mogućih odstupanja: -</w:t>
+      </w:r>
+    </w:p>
+    <w:p>
+      <w:r>
+        <w:t>UC6.2</w:t>
+      </w:r>
+    </w:p>
+    <w:p>
+      <w:pPr>
+        <w:pStyle w:val="ListParagraph"/>
+        <w:numPr>
+          <w:ilvl w:val="0"/>
+          <w:numId w:val="7"/>
+        </w:numPr>
+      </w:pPr>
+      <w:r>
         <w:t xml:space="preserve">Naziv: </w:t>
       </w:r>
       <w:r>
-        <w:t>Prijava vozila na popravak</w:t>
+        <w:t>Odabir rezervnog vozila</w:t>
       </w:r>
     </w:p>
     <w:p>
@@ -1564,10 +1706,19 @@
         <w:t xml:space="preserve">Cilj: </w:t>
       </w:r>
       <w:r>
-        <w:t>Prijavljivanje</w:t>
-      </w:r>
-      <w:r>
-        <w:t xml:space="preserve"> vozila na popravak</w:t>
+        <w:t>Mogućnost korištenja rezervnog vozila</w:t>
+      </w:r>
+    </w:p>
+    <w:p>
+      <w:pPr>
+        <w:pStyle w:val="ListParagraph"/>
+        <w:numPr>
+          <w:ilvl w:val="0"/>
+          <w:numId w:val="3"/>
+        </w:numPr>
+      </w:pPr>
+      <w:r>
+        <w:t>Preduvjeti: Registracija, Prijava na sustav, Započeta prijava vozila na popravak</w:t>
       </w:r>
     </w:p>
     <w:p>
@@ -1579,7 +1730,78 @@
         </w:numPr>
       </w:pPr>
       <w:r>
-        <w:t>Sudionici: Baza podataka, Ovlašteni serviser</w:t>
+        <w:t xml:space="preserve">Željeni scenarij: </w:t>
+      </w:r>
+      <w:r>
+        <w:t>Registrirani korisnik ima mogućnost odabira zamjenskog vozila dok je njegovo na popravku</w:t>
+      </w:r>
+    </w:p>
+    <w:p>
+      <w:pPr>
+        <w:pStyle w:val="ListParagraph"/>
+        <w:numPr>
+          <w:ilvl w:val="0"/>
+          <w:numId w:val="7"/>
+        </w:numPr>
+      </w:pPr>
+      <w:r>
+        <w:t>Opis mogućih odstupanja: -</w:t>
+      </w:r>
+    </w:p>
+    <w:p>
+      <w:r>
+        <w:t>UC6.3</w:t>
+      </w:r>
+    </w:p>
+    <w:p>
+      <w:pPr>
+        <w:pStyle w:val="ListParagraph"/>
+        <w:numPr>
+          <w:ilvl w:val="0"/>
+          <w:numId w:val="7"/>
+        </w:numPr>
+      </w:pPr>
+      <w:r>
+        <w:t>Naziv: Podsjetnik na prijavu</w:t>
+      </w:r>
+    </w:p>
+    <w:p>
+      <w:pPr>
+        <w:pStyle w:val="ListParagraph"/>
+        <w:numPr>
+          <w:ilvl w:val="0"/>
+          <w:numId w:val="7"/>
+        </w:numPr>
+      </w:pPr>
+      <w:r>
+        <w:t>Glavni sudionici: Registrirani korisnik</w:t>
+      </w:r>
+    </w:p>
+    <w:p>
+      <w:pPr>
+        <w:pStyle w:val="ListParagraph"/>
+        <w:numPr>
+          <w:ilvl w:val="0"/>
+          <w:numId w:val="4"/>
+        </w:numPr>
+      </w:pPr>
+      <w:r>
+        <w:t xml:space="preserve">Cilj: </w:t>
+      </w:r>
+      <w:r>
+        <w:t>Podsjećanje Registriranog korisnika na prijavu</w:t>
+      </w:r>
+    </w:p>
+    <w:p>
+      <w:pPr>
+        <w:pStyle w:val="ListParagraph"/>
+        <w:numPr>
+          <w:ilvl w:val="0"/>
+          <w:numId w:val="4"/>
+        </w:numPr>
+      </w:pPr>
+      <w:r>
+        <w:t>Sudionici: Sustav</w:t>
       </w:r>
     </w:p>
     <w:p>
@@ -1591,25 +1813,22 @@
         </w:numPr>
       </w:pPr>
       <w:r>
-        <w:t>Preduvjeti: Registracija</w:t>
-      </w:r>
-      <w:r>
-        <w:t>, Prijava na sustav</w:t>
-      </w:r>
-    </w:p>
-    <w:p>
-      <w:pPr>
-        <w:pStyle w:val="ListParagraph"/>
-        <w:numPr>
-          <w:ilvl w:val="0"/>
-          <w:numId w:val="7"/>
-        </w:numPr>
-      </w:pPr>
-      <w:r>
-        <w:t>Željeni scenarij:</w:t>
-      </w:r>
-      <w:r>
-        <w:t xml:space="preserve"> Registrirani korisnik pokreče prijavu vozila na popravak, sustav dohvaća potrebna polja koja Registrirani korisnik mora ispuniti</w:t>
+        <w:t>Preduvjeti: Registracija, Prijava na sustav, Započeta prijava vozila na popravak</w:t>
+      </w:r>
+    </w:p>
+    <w:p>
+      <w:pPr>
+        <w:pStyle w:val="ListParagraph"/>
+        <w:numPr>
+          <w:ilvl w:val="0"/>
+          <w:numId w:val="7"/>
+        </w:numPr>
+      </w:pPr>
+      <w:r>
+        <w:t xml:space="preserve">Željeni scenarij: </w:t>
+      </w:r>
+      <w:r>
+        <w:t>Ukoliko korisnik prijavljuje vozilo za popravak u periodu dužem od 3 dana, sustav ga automatski podsjeća na prijavu zadnji dan prije dana koji je odabrao kao željeni za dolazak na servis</w:t>
       </w:r>
     </w:p>
     <w:p>
@@ -1626,19 +1845,19 @@
     </w:p>
     <w:p>
       <w:r>
-        <w:t>UC6.1</w:t>
-      </w:r>
-    </w:p>
-    <w:p>
-      <w:pPr>
-        <w:pStyle w:val="ListParagraph"/>
-        <w:numPr>
-          <w:ilvl w:val="0"/>
-          <w:numId w:val="7"/>
-        </w:numPr>
-      </w:pPr>
-      <w:r>
-        <w:t>Naziv: Odabir servisera</w:t>
+        <w:t>UC6.4</w:t>
+      </w:r>
+    </w:p>
+    <w:p>
+      <w:pPr>
+        <w:pStyle w:val="ListParagraph"/>
+        <w:numPr>
+          <w:ilvl w:val="0"/>
+          <w:numId w:val="7"/>
+        </w:numPr>
+      </w:pPr>
+      <w:r>
+        <w:t>Naziv: Obavijest o prijavi</w:t>
       </w:r>
     </w:p>
     <w:p>
@@ -1662,301 +1881,10 @@
         </w:numPr>
       </w:pPr>
       <w:r>
-        <w:t>Cilj: Registrirani korisnik odabire servisera</w:t>
-      </w:r>
-    </w:p>
-    <w:p>
-      <w:pPr>
-        <w:pStyle w:val="ListParagraph"/>
-        <w:numPr>
-          <w:ilvl w:val="0"/>
-          <w:numId w:val="3"/>
-        </w:numPr>
-      </w:pPr>
-      <w:r>
-        <w:t>Preduvjeti: Registracija, Prijava na sustav, Započeta prijava vozila na popravak</w:t>
-      </w:r>
-    </w:p>
-    <w:p>
-      <w:pPr>
-        <w:pStyle w:val="ListParagraph"/>
-        <w:numPr>
-          <w:ilvl w:val="0"/>
-          <w:numId w:val="7"/>
-        </w:numPr>
-      </w:pPr>
-      <w:r>
-        <w:t xml:space="preserve">Željeni scenarij: Registriranom korisniku sustav daje neobaveznu opciju izbora ovlaštenog servisera, ako on to ne učini serviser mu se dodjeljuje </w:t>
-      </w:r>
-      <w:r>
-        <w:t>slobodnog, u ovisno</w:t>
-      </w:r>
-      <w:r>
-        <w:t>sti o vremenu dolaska na servis</w:t>
-      </w:r>
-    </w:p>
-    <w:p>
-      <w:pPr>
-        <w:pStyle w:val="ListParagraph"/>
-        <w:numPr>
-          <w:ilvl w:val="0"/>
-          <w:numId w:val="7"/>
-        </w:numPr>
-      </w:pPr>
-      <w:r>
-        <w:t>Opis mogućih odstupanja: -</w:t>
-      </w:r>
-    </w:p>
-    <w:p>
-      <w:r>
-        <w:t>UC6.2</w:t>
-      </w:r>
-    </w:p>
-    <w:p>
-      <w:pPr>
-        <w:pStyle w:val="ListParagraph"/>
-        <w:numPr>
-          <w:ilvl w:val="0"/>
-          <w:numId w:val="7"/>
-        </w:numPr>
-      </w:pPr>
-      <w:r>
-        <w:t xml:space="preserve">Naziv: </w:t>
-      </w:r>
-      <w:r>
-        <w:t>Odabir rezervnog vozila</w:t>
-      </w:r>
-    </w:p>
-    <w:p>
-      <w:pPr>
-        <w:pStyle w:val="ListParagraph"/>
-        <w:numPr>
-          <w:ilvl w:val="0"/>
-          <w:numId w:val="7"/>
-        </w:numPr>
-      </w:pPr>
-      <w:r>
-        <w:t>Glavni sudionici: Registrirani korisnik</w:t>
-      </w:r>
-    </w:p>
-    <w:p>
-      <w:pPr>
-        <w:pStyle w:val="ListParagraph"/>
-        <w:numPr>
-          <w:ilvl w:val="0"/>
-          <w:numId w:val="4"/>
-        </w:numPr>
-      </w:pPr>
-      <w:r>
         <w:t xml:space="preserve">Cilj: </w:t>
       </w:r>
       <w:r>
-        <w:t>Mogućnost korištenja rezervnog vozila</w:t>
-      </w:r>
-    </w:p>
-    <w:p>
-      <w:pPr>
-        <w:pStyle w:val="ListParagraph"/>
-        <w:numPr>
-          <w:ilvl w:val="0"/>
-          <w:numId w:val="3"/>
-        </w:numPr>
-      </w:pPr>
-      <w:r>
-        <w:t xml:space="preserve">Preduvjeti: </w:t>
-      </w:r>
-      <w:r>
-        <w:t>Registracija, Prijava na sustav, Započeta prijava vozila na popravak</w:t>
-      </w:r>
-    </w:p>
-    <w:p>
-      <w:pPr>
-        <w:pStyle w:val="ListParagraph"/>
-        <w:numPr>
-          <w:ilvl w:val="0"/>
-          <w:numId w:val="4"/>
-        </w:numPr>
-      </w:pPr>
-      <w:r>
-        <w:t xml:space="preserve">Željeni scenarij: </w:t>
-      </w:r>
-      <w:r>
-        <w:t>Registrirani korisnik ima m</w:t>
-      </w:r>
-      <w:r>
-        <w:t>ogućnost odabira zamjenskog vozila dok je njegovo na popravku</w:t>
-      </w:r>
-    </w:p>
-    <w:p>
-      <w:pPr>
-        <w:pStyle w:val="ListParagraph"/>
-        <w:numPr>
-          <w:ilvl w:val="0"/>
-          <w:numId w:val="7"/>
-        </w:numPr>
-      </w:pPr>
-      <w:r>
-        <w:t>Opis mogućih odstupanja: -</w:t>
-      </w:r>
-    </w:p>
-    <w:p>
-      <w:r>
-        <w:t>UC6.3</w:t>
-      </w:r>
-    </w:p>
-    <w:p>
-      <w:pPr>
-        <w:pStyle w:val="ListParagraph"/>
-        <w:numPr>
-          <w:ilvl w:val="0"/>
-          <w:numId w:val="7"/>
-        </w:numPr>
-      </w:pPr>
-      <w:r>
-        <w:t>Naziv:</w:t>
-      </w:r>
-      <w:r>
-        <w:t xml:space="preserve"> Podsjetnik na prijavu</w:t>
-      </w:r>
-    </w:p>
-    <w:p>
-      <w:pPr>
-        <w:pStyle w:val="ListParagraph"/>
-        <w:numPr>
-          <w:ilvl w:val="0"/>
-          <w:numId w:val="7"/>
-        </w:numPr>
-      </w:pPr>
-      <w:r>
-        <w:t>Glavni sudionici: Registrirani korisnik</w:t>
-      </w:r>
-    </w:p>
-    <w:p>
-      <w:pPr>
-        <w:pStyle w:val="ListParagraph"/>
-        <w:numPr>
-          <w:ilvl w:val="0"/>
-          <w:numId w:val="4"/>
-        </w:numPr>
-      </w:pPr>
-      <w:r>
-        <w:t xml:space="preserve">Cilj: </w:t>
-      </w:r>
-      <w:r>
-        <w:t>Podsjećanje Registriranog korisnika na prijavu</w:t>
-      </w:r>
-    </w:p>
-    <w:p>
-      <w:pPr>
-        <w:pStyle w:val="ListParagraph"/>
-        <w:numPr>
-          <w:ilvl w:val="0"/>
-          <w:numId w:val="4"/>
-        </w:numPr>
-      </w:pPr>
-      <w:r>
-        <w:t>Sudionici: Sustav</w:t>
-      </w:r>
-    </w:p>
-    <w:p>
-      <w:pPr>
-        <w:pStyle w:val="ListParagraph"/>
-        <w:numPr>
-          <w:ilvl w:val="0"/>
-          <w:numId w:val="3"/>
-        </w:numPr>
-      </w:pPr>
-      <w:r>
-        <w:t>Preduvjeti: Registracija, Prijava na sustav, Započeta prijava vozila na popravak</w:t>
-      </w:r>
-    </w:p>
-    <w:p>
-      <w:pPr>
-        <w:pStyle w:val="ListParagraph"/>
-        <w:numPr>
-          <w:ilvl w:val="0"/>
-          <w:numId w:val="7"/>
-        </w:numPr>
-      </w:pPr>
-      <w:r>
-        <w:t xml:space="preserve">Željeni scenarij: </w:t>
-      </w:r>
-      <w:r>
-        <w:t>Ukoliko korisnik prijavljuje vozilo za popravak u periodu dužem od 3 dana, sustav ga automatski podsjeća na prijavu zadnji dan prije dana koji je odabrao kao ž</w:t>
-      </w:r>
-      <w:r>
-        <w:t>eljeni za dolazak na servis</w:t>
-      </w:r>
-    </w:p>
-    <w:p>
-      <w:pPr>
-        <w:pStyle w:val="ListParagraph"/>
-        <w:numPr>
-          <w:ilvl w:val="0"/>
-          <w:numId w:val="7"/>
-        </w:numPr>
-      </w:pPr>
-      <w:r>
-        <w:t>Opis mogućih odstupanja: -</w:t>
-      </w:r>
-    </w:p>
-    <w:p>
-      <w:r>
-        <w:t>UC6.4</w:t>
-      </w:r>
-    </w:p>
-    <w:p>
-      <w:pPr>
-        <w:pStyle w:val="ListParagraph"/>
-        <w:numPr>
-          <w:ilvl w:val="0"/>
-          <w:numId w:val="7"/>
-        </w:numPr>
-      </w:pPr>
-      <w:r>
-        <w:t xml:space="preserve">Naziv: </w:t>
-      </w:r>
-      <w:r>
-        <w:t>Obavijest o prijavi</w:t>
-      </w:r>
-    </w:p>
-    <w:p>
-      <w:pPr>
-        <w:pStyle w:val="ListParagraph"/>
-        <w:numPr>
-          <w:ilvl w:val="0"/>
-          <w:numId w:val="7"/>
-        </w:numPr>
-      </w:pPr>
-      <w:r>
-        <w:t>Glavni sudionici: Registrirani korisnik</w:t>
-      </w:r>
-    </w:p>
-    <w:p>
-      <w:pPr>
-        <w:pStyle w:val="ListParagraph"/>
-        <w:numPr>
-          <w:ilvl w:val="0"/>
-          <w:numId w:val="4"/>
-        </w:numPr>
-      </w:pPr>
-      <w:r>
-        <w:t xml:space="preserve">Cilj: </w:t>
-      </w:r>
-      <w:r>
-        <w:t xml:space="preserve">slanje </w:t>
-      </w:r>
-      <w:r>
-        <w:t>detalja</w:t>
-      </w:r>
-      <w:r>
-        <w:t xml:space="preserve"> o</w:t>
-      </w:r>
-      <w:r>
-        <w:t xml:space="preserve"> obavijest o prijavi</w:t>
-      </w:r>
-      <w:r>
-        <w:t xml:space="preserve"> korisniku</w:t>
+        <w:t>slanje detalja o obavijest o prijavi korisniku</w:t>
       </w:r>
     </w:p>
     <w:p>
@@ -2031,10 +1959,7 @@
         </w:numPr>
       </w:pPr>
       <w:r>
-        <w:t xml:space="preserve">Naziv: </w:t>
-      </w:r>
-      <w:r>
-        <w:t>Pregled vlastitih korisnika</w:t>
+        <w:t>Naziv: Pregled vlastitih korisnika</w:t>
       </w:r>
     </w:p>
     <w:p>
@@ -2112,10 +2037,7 @@
         <w:t xml:space="preserve">Željeni scenarij: </w:t>
       </w:r>
       <w:r>
-        <w:t xml:space="preserve"> </w:t>
-      </w:r>
-      <w:r>
-        <w:t>Ovlašteni serviser nakon spajanja na sustav ima pregled prijavljenih korisnika koji su odabrali njega, ili im ih je sustav sam odabrao, za taj radni dan. Prikazuju mu se svi podaci koje je registrirani korisnik upisao</w:t>
+        <w:t xml:space="preserve"> Ovlašteni serviser nakon spajanja na sustav ima pregled prijavljenih korisnika koji su odabrali njega, ili im ih je sustav sam odabrao, za taj radni dan. Prikazuju mu se svi podaci koje je registrirani korisnik upisao</w:t>
       </w:r>
     </w:p>
     <w:p>
@@ -2144,10 +2066,7 @@
         </w:numPr>
       </w:pPr>
       <w:r>
-        <w:t xml:space="preserve">Naziv: </w:t>
-      </w:r>
-      <w:r>
-        <w:t>Upravljanje dobivenim podacima</w:t>
+        <w:t>Naziv: Upravljanje dobivenim podacima</w:t>
       </w:r>
     </w:p>
     <w:p>
@@ -2171,13 +2090,7 @@
         </w:numPr>
       </w:pPr>
       <w:r>
-        <w:t>Cilj: može mijenjati podatke o vlastitim prijavljenim korisnicima</w:t>
-      </w:r>
-      <w:r>
-        <w:t xml:space="preserve"> te </w:t>
-      </w:r>
-      <w:r>
-        <w:t>može dodavati nove podatke o vlastitim prijavljenim korisnicima</w:t>
+        <w:t>Cilj: može mijenjati podatke o vlastitim prijavljenim korisnicima te može dodavati nove podatke o vlastitim prijavljenim korisnicima</w:t>
       </w:r>
     </w:p>
     <w:p>
@@ -2213,22 +2126,10 @@
         </w:numPr>
       </w:pPr>
       <w:r>
-        <w:t xml:space="preserve">Željeni scenarij:  </w:t>
-      </w:r>
-      <w:r>
-        <w:t xml:space="preserve">Ovlašteni serviser nakon spajanja na sustav </w:t>
-      </w:r>
-      <w:r>
-        <w:t>sve</w:t>
-      </w:r>
-      <w:r>
-        <w:t xml:space="preserve"> podatke</w:t>
-      </w:r>
-      <w:r>
-        <w:t xml:space="preserve"> o vlastitim prijavljenim korisnicima</w:t>
-      </w:r>
-      <w:r>
-        <w:t xml:space="preserve"> može mijenjati, ali i dodavati nove (posebne napomene i sl.)</w:t>
+        <w:t xml:space="preserve">Željeni scenarij:  Ovlašteni serviser nakon spajanja na sustav </w:t>
+      </w:r>
+      <w:r>
+        <w:t>sve podatke o vlastitim prijavljenim korisnicima može mijenjati, ali i dodavati nove (posebne napomene i sl.)</w:t>
       </w:r>
     </w:p>
     <w:p>
@@ -2257,7 +2158,31 @@
         </w:numPr>
       </w:pPr>
       <w:r>
-        <w:t xml:space="preserve">Naziv: </w:t>
+        <w:t>Naziv: Potvrda prijave vozila na popravak</w:t>
+      </w:r>
+    </w:p>
+    <w:p>
+      <w:pPr>
+        <w:pStyle w:val="ListParagraph"/>
+        <w:numPr>
+          <w:ilvl w:val="0"/>
+          <w:numId w:val="7"/>
+        </w:numPr>
+      </w:pPr>
+      <w:r>
+        <w:t>Glavni sudionici: Ovlašteni serviser</w:t>
+      </w:r>
+    </w:p>
+    <w:p>
+      <w:pPr>
+        <w:pStyle w:val="ListParagraph"/>
+        <w:numPr>
+          <w:ilvl w:val="0"/>
+          <w:numId w:val="5"/>
+        </w:numPr>
+      </w:pPr>
+      <w:r>
+        <w:t xml:space="preserve">Cilj: </w:t>
       </w:r>
       <w:r>
         <w:t>Potvrda prijave vozila na popravak</w:t>
@@ -2268,6 +2193,59 @@
         <w:pStyle w:val="ListParagraph"/>
         <w:numPr>
           <w:ilvl w:val="0"/>
+          <w:numId w:val="3"/>
+        </w:numPr>
+      </w:pPr>
+      <w:r>
+        <w:t xml:space="preserve">Preduvjeti: Prijava na sustav </w:t>
+      </w:r>
+    </w:p>
+    <w:p>
+      <w:pPr>
+        <w:pStyle w:val="ListParagraph"/>
+        <w:numPr>
+          <w:ilvl w:val="0"/>
+          <w:numId w:val="10"/>
+        </w:numPr>
+      </w:pPr>
+      <w:r>
+        <w:t>Željeni scenarij: Ovlašteni serviser potvrđuje prijavu vozila</w:t>
+      </w:r>
+    </w:p>
+    <w:p>
+      <w:pPr>
+        <w:pStyle w:val="ListParagraph"/>
+        <w:numPr>
+          <w:ilvl w:val="0"/>
+          <w:numId w:val="10"/>
+        </w:numPr>
+      </w:pPr>
+      <w:r>
+        <w:t>Opis mogućih odstupanja: -</w:t>
+      </w:r>
+    </w:p>
+    <w:p>
+      <w:r>
+        <w:t>UC8.1</w:t>
+      </w:r>
+    </w:p>
+    <w:p>
+      <w:pPr>
+        <w:pStyle w:val="ListParagraph"/>
+        <w:numPr>
+          <w:ilvl w:val="0"/>
+          <w:numId w:val="11"/>
+        </w:numPr>
+      </w:pPr>
+      <w:r>
+        <w:t>Naziv: Ispis obrasca</w:t>
+      </w:r>
+    </w:p>
+    <w:p>
+      <w:pPr>
+        <w:pStyle w:val="ListParagraph"/>
+        <w:numPr>
+          <w:ilvl w:val="0"/>
           <w:numId w:val="7"/>
         </w:numPr>
       </w:pPr>
@@ -2287,93 +2265,7 @@
         <w:t xml:space="preserve">Cilj: </w:t>
       </w:r>
       <w:r>
-        <w:t>Potvrda prijave vozila na popravak</w:t>
-      </w:r>
-    </w:p>
-    <w:p>
-      <w:pPr>
-        <w:pStyle w:val="ListParagraph"/>
-        <w:numPr>
-          <w:ilvl w:val="0"/>
-          <w:numId w:val="3"/>
-        </w:numPr>
-      </w:pPr>
-      <w:r>
-        <w:t xml:space="preserve">Preduvjeti: Prijava na sustav </w:t>
-      </w:r>
-    </w:p>
-    <w:p>
-      <w:pPr>
-        <w:pStyle w:val="ListParagraph"/>
-        <w:numPr>
-          <w:ilvl w:val="0"/>
-          <w:numId w:val="10"/>
-        </w:numPr>
-      </w:pPr>
-      <w:r>
-        <w:t>Željeni scenarij: Ovlašteni serviser potvrđuje prijavu vozila</w:t>
-      </w:r>
-    </w:p>
-    <w:p>
-      <w:pPr>
-        <w:pStyle w:val="ListParagraph"/>
-        <w:numPr>
-          <w:ilvl w:val="0"/>
-          <w:numId w:val="10"/>
-        </w:numPr>
-      </w:pPr>
-      <w:r>
-        <w:t>Opis mogućih odstupanja: -</w:t>
-      </w:r>
-    </w:p>
-    <w:p>
-      <w:r>
-        <w:t>UC8.1</w:t>
-      </w:r>
-    </w:p>
-    <w:p>
-      <w:pPr>
-        <w:pStyle w:val="ListParagraph"/>
-        <w:numPr>
-          <w:ilvl w:val="0"/>
-          <w:numId w:val="11"/>
-        </w:numPr>
-      </w:pPr>
-      <w:r>
-        <w:t xml:space="preserve">Naziv: </w:t>
-      </w:r>
-      <w:r>
-        <w:t>Ispis obrasca</w:t>
-      </w:r>
-    </w:p>
-    <w:p>
-      <w:pPr>
-        <w:pStyle w:val="ListParagraph"/>
-        <w:numPr>
-          <w:ilvl w:val="0"/>
-          <w:numId w:val="7"/>
-        </w:numPr>
-      </w:pPr>
-      <w:r>
-        <w:t>Glavni sudionici: Ovlašteni serviser</w:t>
-      </w:r>
-    </w:p>
-    <w:p>
-      <w:pPr>
-        <w:pStyle w:val="ListParagraph"/>
-        <w:numPr>
-          <w:ilvl w:val="0"/>
-          <w:numId w:val="5"/>
-        </w:numPr>
-      </w:pPr>
-      <w:r>
-        <w:t xml:space="preserve">Cilj: </w:t>
-      </w:r>
-      <w:r>
-        <w:t>Potvrda prijave vozila na popravak</w:t>
-      </w:r>
-      <w:r>
-        <w:t xml:space="preserve"> ispisom obrasca</w:t>
+        <w:t>Potvrda prijave vozila na popravak ispisom obrasca</w:t>
       </w:r>
     </w:p>
     <w:p>
@@ -2430,6 +2322,179 @@
       <w:r>
         <w:t>Opis mogućih odstupanja: -</w:t>
       </w:r>
+    </w:p>
+    <w:p>
+      <w:r>
+        <w:br w:type="page"/>
+      </w:r>
+    </w:p>
+    <w:p/>
+    <w:p>
+      <w:pPr>
+        <w:pStyle w:val="Heading2"/>
+      </w:pPr>
+      <w:r>
+        <w:t>Sekvencijski dijagrami</w:t>
+      </w:r>
+    </w:p>
+    <w:p/>
+    <w:p>
+      <w:pPr>
+        <w:pStyle w:val="Heading3"/>
+      </w:pPr>
+      <w:r>
+        <w:t>Osnovni upis podataka</w:t>
+      </w:r>
+    </w:p>
+    <w:p>
+      <w:r>
+        <w:t>Administrator sustava upisuje podatke o servisu i kontakt podatke</w:t>
+      </w:r>
+      <w:r>
+        <w:t xml:space="preserve"> koje čine adresa, kontakt i radno vrijeme koje sustav prikazuje u zaglavlju</w:t>
+      </w:r>
+      <w:r>
+        <w:t>. Administrator upisuje i podatke o ovlaštenim serviserima, od kojih svaki mora imati svoje korisnič</w:t>
+      </w:r>
+      <w:r>
+        <w:t xml:space="preserve">ko ime i lozinku te se ti podaci pohranjuju u bazu podataka </w:t>
+      </w:r>
+      <w:r>
+        <w:t>i unos se potvrđuje.</w:t>
+      </w:r>
+    </w:p>
+    <w:p>
+      <w:pPr>
+        <w:pStyle w:val="Heading3"/>
+      </w:pPr>
+      <w:r>
+        <w:t>Potvrda prijave vozila na popravak</w:t>
+      </w:r>
+    </w:p>
+    <w:p>
+      <w:r>
+        <w:t>Ovlašteni serviser prihvaća prijavu vozila na popravak, sustav stvara obrazac koji vraća ovlaštenom serviseru te ga ovlašteni serviser uručuje korisniku na potpis i vraća ga.</w:t>
+      </w:r>
+    </w:p>
+    <w:p>
+      <w:pPr>
+        <w:pStyle w:val="Heading3"/>
+      </w:pPr>
+      <w:r>
+        <w:t>Pregled vlastitih korisnika</w:t>
+      </w:r>
+    </w:p>
+    <w:p>
+      <w:r>
+        <w:t>Ovlašteni serviser može u sustavu p</w:t>
+      </w:r>
+      <w:r>
+        <w:t>regled</w:t>
+      </w:r>
+      <w:r>
+        <w:t>avati vlastite prijavljene korisnike</w:t>
+      </w:r>
+      <w:r>
+        <w:t xml:space="preserve"> za taj radni dan</w:t>
+      </w:r>
+      <w:r>
+        <w:t>, sustav te podatke uzima iz baze podataka i daje ih ovlaštenom serviseru.</w:t>
+      </w:r>
+    </w:p>
+    <w:p>
+      <w:pPr>
+        <w:pStyle w:val="Heading3"/>
+      </w:pPr>
+      <w:r>
+        <w:t>Prijava na sustav</w:t>
+      </w:r>
+    </w:p>
+    <w:p>
+      <w:r>
+        <w:t xml:space="preserve">Registrirani korisnik se na sustav prijavljuje korisničkim imenom i lozinkom, sustav provjerava unesene podatke te ako su ispravni uspješno prijavljuje korisnika. Ako korisnik zaboravi lozinku za prijavu može unijeti samo svoje korisničko ime, sustav će preko korisničkog imena pokušati dohvatiti adresu elektroničke pošte i javit će pogrešku ako to nije mogao uspješno obaviti. U slučaju uspješnog dohvaćanja adrese elektroničke pošte </w:t>
+      </w:r>
+      <w:r>
+        <w:t>sustav će stvoriti elektroničku poruku i poslati ju na dohvaćenu adresu, te potvrditi njeno slanje.</w:t>
+      </w:r>
+    </w:p>
+    <w:p>
+      <w:pPr>
+        <w:pStyle w:val="Heading3"/>
+      </w:pPr>
+      <w:r>
+        <w:t>Prijava vozila na popravak</w:t>
+      </w:r>
+    </w:p>
+    <w:p>
+      <w:r>
+        <w:t xml:space="preserve">Registrirani korisnik pokreče prijavu vozila na popravak, </w:t>
+      </w:r>
+      <w:r>
+        <w:t>unosi podatke o vozilu. R</w:t>
+      </w:r>
+      <w:r>
+        <w:t>egistriranom korisniku sustav daje neobaveznu opciju izbora ovlaštenog servisera, ako on to ne učini serviser mu se dodjeljuje slobodnog, u ovisnosti o vremenu dolaska na servis</w:t>
+      </w:r>
+      <w:r>
+        <w:t>.</w:t>
+      </w:r>
+      <w:r>
+        <w:t xml:space="preserve"> </w:t>
+      </w:r>
+      <w:r>
+        <w:t>Ukoliko korisnik prijavljuje vozilo za popravak u periodu dužem od 3 dana, sustav ga automatski podsjeća na prijavu zadnji dan prije dana koji je odabrao kao željeni za dolazak na servis</w:t>
+      </w:r>
+      <w:r>
+        <w:t>.</w:t>
+      </w:r>
+      <w:r>
+        <w:t xml:space="preserve"> Nakon toga sustav stvara prijavu, pohranjuje ju u bazu podataka te dobiva potvrdu o spremanju. </w:t>
+      </w:r>
+      <w:r>
+        <w:t>Objekt prijava se uništava, registriranom korisniku se na šalje detaljna obavijest o prijavi.</w:t>
+      </w:r>
+    </w:p>
+    <w:p>
+      <w:pPr>
+        <w:pStyle w:val="Heading3"/>
+      </w:pPr>
+      <w:r>
+        <w:t>Registracija</w:t>
+      </w:r>
+    </w:p>
+    <w:p>
+      <w:r>
+        <w:t>Korisnik unosi podatke potrebne za registraciju, ako sustav uspješno pohrani te podatke u bazu podataka registracija je uspješna, u suprotnom je neuspješna. Korisnik unosi podatke dok uspješno ne obavi registraciju.</w:t>
+      </w:r>
+    </w:p>
+    <w:p>
+      <w:pPr>
+        <w:pStyle w:val="Heading3"/>
+      </w:pPr>
+      <w:r>
+        <w:t>Upravljanje informacijama registriranih korisnika</w:t>
+      </w:r>
+    </w:p>
+    <w:p>
+      <w:r>
+        <w:t>Administrator preko sustava može pristupiti podacima o korisnicima p</w:t>
+      </w:r>
+      <w:r>
+        <w:t>ohranjenim u bazi podataka, te podatke može brisati ili mijenjati te ih pohraniti natrag u bazu podataka. Sustav dobiva potvrdu pohrane a Administrator potvrdu izmjene.</w:t>
+      </w:r>
+    </w:p>
+    <w:p>
+      <w:bookmarkStart w:id="0" w:name="_GoBack"/>
+      <w:bookmarkEnd w:id="0"/>
+    </w:p>
+    <w:p/>
+    <w:p>
+      <w:pPr>
+        <w:rPr>
+          <w:sz w:val="23"/>
+          <w:szCs w:val="23"/>
+        </w:rPr>
+      </w:pPr>
     </w:p>
     <w:p/>
     <w:p/>

</xml_diff>

<commit_message>
Razdvojeni obrasci uporabe svaki u svoju datoteku i umetnute slike obrazaca uporabe i sekvencijskih dijagrama u dokumentaciju.
</commit_message>
<xml_diff>
--- a/Dokumentacija/Funkcionalni zahtjevi.docx
+++ b/Dokumentacija/Funkcionalni zahtjevi.docx
@@ -1,6 +1,6 @@
 
 <file path=word/document.xml><?xml version="1.0" encoding="utf-8"?>
-<w:document xmlns:wpc="http://schemas.microsoft.com/office/word/2010/wordprocessingCanvas" xmlns:cx="http://schemas.microsoft.com/office/drawing/2014/chartex" xmlns:cx1="http://schemas.microsoft.com/office/drawing/2015/9/8/chartex" xmlns:mc="http://schemas.openxmlformats.org/markup-compatibility/2006" xmlns:o="urn:schemas-microsoft-com:office:office" xmlns:r="http://schemas.openxmlformats.org/officeDocument/2006/relationships" xmlns:m="http://schemas.openxmlformats.org/officeDocument/2006/math" xmlns:v="urn:schemas-microsoft-com:vml" xmlns:wp14="http://schemas.microsoft.com/office/word/2010/wordprocessingDrawing" xmlns:wp="http://schemas.openxmlformats.org/drawingml/2006/wordprocessingDrawing" xmlns:w10="urn:schemas-microsoft-com:office:word" xmlns:w="http://schemas.openxmlformats.org/wordprocessingml/2006/main" xmlns:w14="http://schemas.microsoft.com/office/word/2010/wordml" xmlns:w15="http://schemas.microsoft.com/office/word/2012/wordml" xmlns:w16se="http://schemas.microsoft.com/office/word/2015/wordml/symex" xmlns:wpg="http://schemas.microsoft.com/office/word/2010/wordprocessingGroup" xmlns:wpi="http://schemas.microsoft.com/office/word/2010/wordprocessingInk" xmlns:wne="http://schemas.microsoft.com/office/word/2006/wordml" xmlns:wps="http://schemas.microsoft.com/office/word/2010/wordprocessingShape" mc:Ignorable="w14 w15 w16se wp14">
+<w:document xmlns:wpc="http://schemas.microsoft.com/office/word/2010/wordprocessingCanvas" xmlns:cx="http://schemas.microsoft.com/office/drawing/2014/chartex" xmlns:cx1="http://schemas.microsoft.com/office/drawing/2015/9/8/chartex" xmlns:cx2="http://schemas.microsoft.com/office/drawing/2015/10/21/chartex" xmlns:cx3="http://schemas.microsoft.com/office/drawing/2016/5/9/chartex" xmlns:cx4="http://schemas.microsoft.com/office/drawing/2016/5/10/chartex" xmlns:cx5="http://schemas.microsoft.com/office/drawing/2016/5/11/chartex" xmlns:cx6="http://schemas.microsoft.com/office/drawing/2016/5/12/chartex" xmlns:cx7="http://schemas.microsoft.com/office/drawing/2016/5/13/chartex" xmlns:cx8="http://schemas.microsoft.com/office/drawing/2016/5/14/chartex" xmlns:mc="http://schemas.openxmlformats.org/markup-compatibility/2006" xmlns:aink="http://schemas.microsoft.com/office/drawing/2016/ink" xmlns:am3d="http://schemas.microsoft.com/office/drawing/2017/model3d" xmlns:o="urn:schemas-microsoft-com:office:office" xmlns:r="http://schemas.openxmlformats.org/officeDocument/2006/relationships" xmlns:m="http://schemas.openxmlformats.org/officeDocument/2006/math" xmlns:v="urn:schemas-microsoft-com:vml" xmlns:wp14="http://schemas.microsoft.com/office/word/2010/wordprocessingDrawing" xmlns:wp="http://schemas.openxmlformats.org/drawingml/2006/wordprocessingDrawing" xmlns:w10="urn:schemas-microsoft-com:office:word" xmlns:w="http://schemas.openxmlformats.org/wordprocessingml/2006/main" xmlns:w14="http://schemas.microsoft.com/office/word/2010/wordml" xmlns:w15="http://schemas.microsoft.com/office/word/2012/wordml" xmlns:w16cid="http://schemas.microsoft.com/office/word/2016/wordml/cid" xmlns:w16se="http://schemas.microsoft.com/office/word/2015/wordml/symex" xmlns:wpg="http://schemas.microsoft.com/office/word/2010/wordprocessingGroup" xmlns:wpi="http://schemas.microsoft.com/office/word/2010/wordprocessingInk" xmlns:wne="http://schemas.microsoft.com/office/word/2006/wordml" xmlns:wps="http://schemas.microsoft.com/office/word/2010/wordprocessingShape" mc:Ignorable="w14 w15 w16se w16cid wp14">
   <w:body>
     <w:p>
       <w:pPr>
@@ -2328,12 +2328,506 @@
         <w:br w:type="page"/>
       </w:r>
     </w:p>
+    <w:p>
+      <w:pPr>
+        <w:pStyle w:val="Heading2"/>
+      </w:pPr>
+      <w:r>
+        <w:lastRenderedPageBreak/>
+        <w:t>Dijagrami obrazaca uporabe</w:t>
+      </w:r>
+    </w:p>
+    <w:p>
+      <w:pPr>
+        <w:pStyle w:val="Heading3"/>
+      </w:pPr>
+      <w:r>
+        <w:t>Dijagram obrazaca uporabe za cijeli auto servis</w:t>
+      </w:r>
+    </w:p>
     <w:p/>
     <w:p>
       <w:pPr>
+        <w:keepNext/>
+      </w:pPr>
+      <w:r>
+        <w:rPr>
+          <w:noProof/>
+        </w:rPr>
+        <w:drawing>
+          <wp:inline distT="0" distB="0" distL="0" distR="0" wp14:anchorId="40F17D10" wp14:editId="45DDEA8F">
+            <wp:extent cx="5661329" cy="6578050"/>
+            <wp:effectExtent l="0" t="0" r="0" b="0"/>
+            <wp:docPr id="1" name="Picture 1"/>
+            <wp:cNvGraphicFramePr>
+              <a:graphicFrameLocks xmlns:a="http://schemas.openxmlformats.org/drawingml/2006/main" noChangeAspect="1"/>
+            </wp:cNvGraphicFramePr>
+            <a:graphic xmlns:a="http://schemas.openxmlformats.org/drawingml/2006/main">
+              <a:graphicData uri="http://schemas.openxmlformats.org/drawingml/2006/picture">
+                <pic:pic xmlns:pic="http://schemas.openxmlformats.org/drawingml/2006/picture">
+                  <pic:nvPicPr>
+                    <pic:cNvPr id="1" name=""/>
+                    <pic:cNvPicPr/>
+                  </pic:nvPicPr>
+                  <pic:blipFill>
+                    <a:blip r:embed="rId5"/>
+                    <a:stretch>
+                      <a:fillRect/>
+                    </a:stretch>
+                  </pic:blipFill>
+                  <pic:spPr>
+                    <a:xfrm>
+                      <a:off x="0" y="0"/>
+                      <a:ext cx="5683334" cy="6603618"/>
+                    </a:xfrm>
+                    <a:prstGeom prst="rect">
+                      <a:avLst/>
+                    </a:prstGeom>
+                  </pic:spPr>
+                </pic:pic>
+              </a:graphicData>
+            </a:graphic>
+          </wp:inline>
+        </w:drawing>
+      </w:r>
+    </w:p>
+    <w:p>
+      <w:pPr>
+        <w:pStyle w:val="Caption"/>
+        <w:jc w:val="center"/>
+      </w:pPr>
+      <w:r>
+        <w:t xml:space="preserve">Slika </w:t>
+      </w:r>
+      <w:fldSimple w:instr=" SEQ Slika \* ARABIC ">
+        <w:r>
+          <w:rPr>
+            <w:noProof/>
+          </w:rPr>
+          <w:t>1</w:t>
+        </w:r>
+      </w:fldSimple>
+      <w:r>
+        <w:t xml:space="preserve"> Dijagram obrazaca uporabe za cijeli auto servis</w:t>
+      </w:r>
+    </w:p>
+    <w:p/>
+    <w:p/>
+    <w:p/>
+    <w:p>
+      <w:pPr>
+        <w:pStyle w:val="Heading3"/>
+      </w:pPr>
+      <w:r>
+        <w:lastRenderedPageBreak/>
+        <w:t>Dijagram obrazaca uporabe za administratora</w:t>
+      </w:r>
+    </w:p>
+    <w:p/>
+    <w:p>
+      <w:pPr>
+        <w:keepNext/>
+      </w:pPr>
+      <w:r>
+        <w:rPr>
+          <w:noProof/>
+        </w:rPr>
+        <w:drawing>
+          <wp:inline distT="0" distB="0" distL="0" distR="0" wp14:anchorId="337EDC06" wp14:editId="55AFE3F6">
+            <wp:extent cx="5760720" cy="3265805"/>
+            <wp:effectExtent l="0" t="0" r="0" b="0"/>
+            <wp:docPr id="2" name="Picture 2"/>
+            <wp:cNvGraphicFramePr>
+              <a:graphicFrameLocks xmlns:a="http://schemas.openxmlformats.org/drawingml/2006/main" noChangeAspect="1"/>
+            </wp:cNvGraphicFramePr>
+            <a:graphic xmlns:a="http://schemas.openxmlformats.org/drawingml/2006/main">
+              <a:graphicData uri="http://schemas.openxmlformats.org/drawingml/2006/picture">
+                <pic:pic xmlns:pic="http://schemas.openxmlformats.org/drawingml/2006/picture">
+                  <pic:nvPicPr>
+                    <pic:cNvPr id="1" name=""/>
+                    <pic:cNvPicPr/>
+                  </pic:nvPicPr>
+                  <pic:blipFill>
+                    <a:blip r:embed="rId6"/>
+                    <a:stretch>
+                      <a:fillRect/>
+                    </a:stretch>
+                  </pic:blipFill>
+                  <pic:spPr>
+                    <a:xfrm>
+                      <a:off x="0" y="0"/>
+                      <a:ext cx="5760720" cy="3265805"/>
+                    </a:xfrm>
+                    <a:prstGeom prst="rect">
+                      <a:avLst/>
+                    </a:prstGeom>
+                  </pic:spPr>
+                </pic:pic>
+              </a:graphicData>
+            </a:graphic>
+          </wp:inline>
+        </w:drawing>
+      </w:r>
+    </w:p>
+    <w:p>
+      <w:pPr>
+        <w:pStyle w:val="Caption"/>
+        <w:jc w:val="center"/>
+      </w:pPr>
+      <w:r>
+        <w:t xml:space="preserve">Slika </w:t>
+      </w:r>
+      <w:fldSimple w:instr=" SEQ Slika \* ARABIC ">
+        <w:r>
+          <w:rPr>
+            <w:noProof/>
+          </w:rPr>
+          <w:t>2</w:t>
+        </w:r>
+      </w:fldSimple>
+      <w:r>
+        <w:t xml:space="preserve"> </w:t>
+      </w:r>
+      <w:r>
+        <w:t>Dijagram obrazaca uporabe za administratora</w:t>
+      </w:r>
+    </w:p>
+    <w:p/>
+    <w:p/>
+    <w:p/>
+    <w:p>
+      <w:pPr>
+        <w:pStyle w:val="Heading3"/>
+      </w:pPr>
+      <w:r>
+        <w:t>Dijagram obrazaca uporabe za korisnika</w:t>
+      </w:r>
+    </w:p>
+    <w:p/>
+    <w:p>
+      <w:pPr>
+        <w:keepNext/>
+      </w:pPr>
+      <w:r>
+        <w:rPr>
+          <w:noProof/>
+        </w:rPr>
+        <w:drawing>
+          <wp:inline distT="0" distB="0" distL="0" distR="0" wp14:anchorId="1F6C5131" wp14:editId="19013E69">
+            <wp:extent cx="5760720" cy="3046730"/>
+            <wp:effectExtent l="0" t="0" r="0" b="1270"/>
+            <wp:docPr id="3" name="Picture 3"/>
+            <wp:cNvGraphicFramePr>
+              <a:graphicFrameLocks xmlns:a="http://schemas.openxmlformats.org/drawingml/2006/main" noChangeAspect="1"/>
+            </wp:cNvGraphicFramePr>
+            <a:graphic xmlns:a="http://schemas.openxmlformats.org/drawingml/2006/main">
+              <a:graphicData uri="http://schemas.openxmlformats.org/drawingml/2006/picture">
+                <pic:pic xmlns:pic="http://schemas.openxmlformats.org/drawingml/2006/picture">
+                  <pic:nvPicPr>
+                    <pic:cNvPr id="1" name=""/>
+                    <pic:cNvPicPr/>
+                  </pic:nvPicPr>
+                  <pic:blipFill>
+                    <a:blip r:embed="rId7"/>
+                    <a:stretch>
+                      <a:fillRect/>
+                    </a:stretch>
+                  </pic:blipFill>
+                  <pic:spPr>
+                    <a:xfrm>
+                      <a:off x="0" y="0"/>
+                      <a:ext cx="5760720" cy="3046730"/>
+                    </a:xfrm>
+                    <a:prstGeom prst="rect">
+                      <a:avLst/>
+                    </a:prstGeom>
+                  </pic:spPr>
+                </pic:pic>
+              </a:graphicData>
+            </a:graphic>
+          </wp:inline>
+        </w:drawing>
+      </w:r>
+    </w:p>
+    <w:p>
+      <w:pPr>
+        <w:pStyle w:val="Caption"/>
+        <w:jc w:val="center"/>
+      </w:pPr>
+      <w:r>
+        <w:t xml:space="preserve">Slika </w:t>
+      </w:r>
+      <w:fldSimple w:instr=" SEQ Slika \* ARABIC ">
+        <w:r>
+          <w:rPr>
+            <w:noProof/>
+          </w:rPr>
+          <w:t>3</w:t>
+        </w:r>
+      </w:fldSimple>
+      <w:r>
+        <w:t xml:space="preserve"> Dijagram </w:t>
+      </w:r>
+      <w:r>
+        <w:t>obrazaca uporabe za korisnika</w:t>
+      </w:r>
+    </w:p>
+    <w:p>
+      <w:pPr>
+        <w:pStyle w:val="Heading3"/>
+      </w:pPr>
+      <w:r>
+        <w:lastRenderedPageBreak/>
+        <w:t>Dijagram obrazaca uporabe za prijavu</w:t>
+      </w:r>
+    </w:p>
+    <w:p/>
+    <w:p>
+      <w:pPr>
+        <w:keepNext/>
+      </w:pPr>
+      <w:r>
+        <w:rPr>
+          <w:noProof/>
+        </w:rPr>
+        <w:drawing>
+          <wp:inline distT="0" distB="0" distL="0" distR="0" wp14:anchorId="629167B9" wp14:editId="55B7C415">
+            <wp:extent cx="5760720" cy="3046730"/>
+            <wp:effectExtent l="0" t="0" r="0" b="1270"/>
+            <wp:docPr id="4" name="Picture 4"/>
+            <wp:cNvGraphicFramePr>
+              <a:graphicFrameLocks xmlns:a="http://schemas.openxmlformats.org/drawingml/2006/main" noChangeAspect="1"/>
+            </wp:cNvGraphicFramePr>
+            <a:graphic xmlns:a="http://schemas.openxmlformats.org/drawingml/2006/main">
+              <a:graphicData uri="http://schemas.openxmlformats.org/drawingml/2006/picture">
+                <pic:pic xmlns:pic="http://schemas.openxmlformats.org/drawingml/2006/picture">
+                  <pic:nvPicPr>
+                    <pic:cNvPr id="1" name=""/>
+                    <pic:cNvPicPr/>
+                  </pic:nvPicPr>
+                  <pic:blipFill>
+                    <a:blip r:embed="rId7"/>
+                    <a:stretch>
+                      <a:fillRect/>
+                    </a:stretch>
+                  </pic:blipFill>
+                  <pic:spPr>
+                    <a:xfrm>
+                      <a:off x="0" y="0"/>
+                      <a:ext cx="5760720" cy="3046730"/>
+                    </a:xfrm>
+                    <a:prstGeom prst="rect">
+                      <a:avLst/>
+                    </a:prstGeom>
+                  </pic:spPr>
+                </pic:pic>
+              </a:graphicData>
+            </a:graphic>
+          </wp:inline>
+        </w:drawing>
+      </w:r>
+    </w:p>
+    <w:p>
+      <w:pPr>
+        <w:pStyle w:val="Caption"/>
+        <w:jc w:val="center"/>
+      </w:pPr>
+      <w:r>
+        <w:t xml:space="preserve">Slika </w:t>
+      </w:r>
+      <w:fldSimple w:instr=" SEQ Slika \* ARABIC ">
+        <w:r>
+          <w:rPr>
+            <w:noProof/>
+          </w:rPr>
+          <w:t>4</w:t>
+        </w:r>
+      </w:fldSimple>
+      <w:r>
+        <w:t xml:space="preserve"> Dijagram </w:t>
+      </w:r>
+      <w:r>
+        <w:t>obrazaca uporabe za prijavu</w:t>
+      </w:r>
+    </w:p>
+    <w:p/>
+    <w:p>
+      <w:pPr>
+        <w:pStyle w:val="Heading3"/>
+      </w:pPr>
+      <w:r>
+        <w:t>Dijagram obrazaca uporabe za servisera</w:t>
+      </w:r>
+    </w:p>
+    <w:p/>
+    <w:p>
+      <w:pPr>
+        <w:keepNext/>
+      </w:pPr>
+      <w:r>
+        <w:rPr>
+          <w:noProof/>
+        </w:rPr>
+        <w:drawing>
+          <wp:inline distT="0" distB="0" distL="0" distR="0" wp14:anchorId="79E02105" wp14:editId="38D29F94">
+            <wp:extent cx="5760720" cy="2931795"/>
+            <wp:effectExtent l="0" t="0" r="0" b="1905"/>
+            <wp:docPr id="5" name="Picture 5"/>
+            <wp:cNvGraphicFramePr>
+              <a:graphicFrameLocks xmlns:a="http://schemas.openxmlformats.org/drawingml/2006/main" noChangeAspect="1"/>
+            </wp:cNvGraphicFramePr>
+            <a:graphic xmlns:a="http://schemas.openxmlformats.org/drawingml/2006/main">
+              <a:graphicData uri="http://schemas.openxmlformats.org/drawingml/2006/picture">
+                <pic:pic xmlns:pic="http://schemas.openxmlformats.org/drawingml/2006/picture">
+                  <pic:nvPicPr>
+                    <pic:cNvPr id="1" name=""/>
+                    <pic:cNvPicPr/>
+                  </pic:nvPicPr>
+                  <pic:blipFill>
+                    <a:blip r:embed="rId8"/>
+                    <a:stretch>
+                      <a:fillRect/>
+                    </a:stretch>
+                  </pic:blipFill>
+                  <pic:spPr>
+                    <a:xfrm>
+                      <a:off x="0" y="0"/>
+                      <a:ext cx="5760720" cy="2931795"/>
+                    </a:xfrm>
+                    <a:prstGeom prst="rect">
+                      <a:avLst/>
+                    </a:prstGeom>
+                  </pic:spPr>
+                </pic:pic>
+              </a:graphicData>
+            </a:graphic>
+          </wp:inline>
+        </w:drawing>
+      </w:r>
+    </w:p>
+    <w:p>
+      <w:pPr>
+        <w:pStyle w:val="Caption"/>
+        <w:jc w:val="center"/>
+      </w:pPr>
+      <w:r>
+        <w:t xml:space="preserve">Slika </w:t>
+      </w:r>
+      <w:fldSimple w:instr=" SEQ Slika \* ARABIC ">
+        <w:r>
+          <w:rPr>
+            <w:noProof/>
+          </w:rPr>
+          <w:t>5</w:t>
+        </w:r>
+      </w:fldSimple>
+      <w:r>
+        <w:t xml:space="preserve"> D</w:t>
+      </w:r>
+      <w:r>
+        <w:t>ijagram obrazaca uporabe za servisera</w:t>
+      </w:r>
+    </w:p>
+    <w:p/>
+    <w:p/>
+    <w:p/>
+    <w:p>
+      <w:pPr>
+        <w:pStyle w:val="Heading3"/>
+      </w:pPr>
+      <w:r>
+        <w:lastRenderedPageBreak/>
+        <w:t>Dijagram obrazaca uporabe za obradu prijave vozila</w:t>
+      </w:r>
+    </w:p>
+    <w:p/>
+    <w:p>
+      <w:pPr>
+        <w:keepNext/>
+      </w:pPr>
+      <w:r>
+        <w:rPr>
+          <w:noProof/>
+        </w:rPr>
+        <w:drawing>
+          <wp:inline distT="0" distB="0" distL="0" distR="0" wp14:anchorId="39F0DCD0" wp14:editId="215F2920">
+            <wp:extent cx="5760720" cy="4034790"/>
+            <wp:effectExtent l="0" t="0" r="0" b="3810"/>
+            <wp:docPr id="6" name="Picture 6"/>
+            <wp:cNvGraphicFramePr>
+              <a:graphicFrameLocks xmlns:a="http://schemas.openxmlformats.org/drawingml/2006/main" noChangeAspect="1"/>
+            </wp:cNvGraphicFramePr>
+            <a:graphic xmlns:a="http://schemas.openxmlformats.org/drawingml/2006/main">
+              <a:graphicData uri="http://schemas.openxmlformats.org/drawingml/2006/picture">
+                <pic:pic xmlns:pic="http://schemas.openxmlformats.org/drawingml/2006/picture">
+                  <pic:nvPicPr>
+                    <pic:cNvPr id="1" name=""/>
+                    <pic:cNvPicPr/>
+                  </pic:nvPicPr>
+                  <pic:blipFill>
+                    <a:blip r:embed="rId9"/>
+                    <a:stretch>
+                      <a:fillRect/>
+                    </a:stretch>
+                  </pic:blipFill>
+                  <pic:spPr>
+                    <a:xfrm>
+                      <a:off x="0" y="0"/>
+                      <a:ext cx="5760720" cy="4034790"/>
+                    </a:xfrm>
+                    <a:prstGeom prst="rect">
+                      <a:avLst/>
+                    </a:prstGeom>
+                  </pic:spPr>
+                </pic:pic>
+              </a:graphicData>
+            </a:graphic>
+          </wp:inline>
+        </w:drawing>
+      </w:r>
+    </w:p>
+    <w:p>
+      <w:pPr>
+        <w:pStyle w:val="Caption"/>
+        <w:jc w:val="center"/>
+      </w:pPr>
+      <w:r>
+        <w:t xml:space="preserve">Slika </w:t>
+      </w:r>
+      <w:fldSimple w:instr=" SEQ Slika \* ARABIC ">
+        <w:r>
+          <w:rPr>
+            <w:noProof/>
+          </w:rPr>
+          <w:t>6</w:t>
+        </w:r>
+      </w:fldSimple>
+      <w:r>
+        <w:t xml:space="preserve"> D</w:t>
+      </w:r>
+      <w:r>
+        <w:t>ijagram obrazaca uporabe za obradu prijave vozila</w:t>
+      </w:r>
+    </w:p>
+    <w:p/>
+    <w:p/>
+    <w:p/>
+    <w:p/>
+    <w:p/>
+    <w:p/>
+    <w:p/>
+    <w:p/>
+    <w:p/>
+    <w:p/>
+    <w:p/>
+    <w:p/>
+    <w:p/>
+    <w:p>
+      <w:pPr>
         <w:pStyle w:val="Heading2"/>
       </w:pPr>
       <w:r>
+        <w:lastRenderedPageBreak/>
         <w:t>Sekvencijski dijagrami</w:t>
       </w:r>
     </w:p>
@@ -2348,13 +2842,7 @@
     </w:p>
     <w:p>
       <w:r>
-        <w:t>Administrator sustava upisuje podatke o servisu i kontakt podatke</w:t>
-      </w:r>
-      <w:r>
-        <w:t xml:space="preserve"> koje čine adresa, kontakt i radno vrijeme koje sustav prikazuje u zaglavlju</w:t>
-      </w:r>
-      <w:r>
-        <w:t>. Administrator upisuje i podatke o ovlaštenim serviserima, od kojih svaki mora imati svoje korisnič</w:t>
+        <w:t>Administrator sustava upisuje podatke o servisu i kontakt podatke koje čine adresa, kontakt i radno vrijeme koje sustav prikazuje u zaglavlju. Administrator upisuje i podatke o ovlaštenim serviserima, od kojih svaki mora imati svoje korisnič</w:t>
       </w:r>
       <w:r>
         <w:t xml:space="preserve">ko ime i lozinku te se ti podaci pohranjuju u bazu podataka </w:t>
@@ -2363,6 +2851,74 @@
         <w:t>i unos se potvrđuje.</w:t>
       </w:r>
     </w:p>
+    <w:p/>
+    <w:p>
+      <w:pPr>
+        <w:keepNext/>
+      </w:pPr>
+      <w:r>
+        <w:rPr>
+          <w:noProof/>
+        </w:rPr>
+        <w:drawing>
+          <wp:inline distT="0" distB="0" distL="0" distR="0" wp14:anchorId="62CB7586" wp14:editId="599A6CE3">
+            <wp:extent cx="5760720" cy="1884045"/>
+            <wp:effectExtent l="0" t="0" r="0" b="1905"/>
+            <wp:docPr id="7" name="Picture 7"/>
+            <wp:cNvGraphicFramePr>
+              <a:graphicFrameLocks xmlns:a="http://schemas.openxmlformats.org/drawingml/2006/main" noChangeAspect="1"/>
+            </wp:cNvGraphicFramePr>
+            <a:graphic xmlns:a="http://schemas.openxmlformats.org/drawingml/2006/main">
+              <a:graphicData uri="http://schemas.openxmlformats.org/drawingml/2006/picture">
+                <pic:pic xmlns:pic="http://schemas.openxmlformats.org/drawingml/2006/picture">
+                  <pic:nvPicPr>
+                    <pic:cNvPr id="1" name=""/>
+                    <pic:cNvPicPr/>
+                  </pic:nvPicPr>
+                  <pic:blipFill>
+                    <a:blip r:embed="rId10"/>
+                    <a:stretch>
+                      <a:fillRect/>
+                    </a:stretch>
+                  </pic:blipFill>
+                  <pic:spPr>
+                    <a:xfrm>
+                      <a:off x="0" y="0"/>
+                      <a:ext cx="5760720" cy="1884045"/>
+                    </a:xfrm>
+                    <a:prstGeom prst="rect">
+                      <a:avLst/>
+                    </a:prstGeom>
+                  </pic:spPr>
+                </pic:pic>
+              </a:graphicData>
+            </a:graphic>
+          </wp:inline>
+        </w:drawing>
+      </w:r>
+    </w:p>
+    <w:p>
+      <w:pPr>
+        <w:pStyle w:val="Caption"/>
+        <w:jc w:val="center"/>
+      </w:pPr>
+      <w:r>
+        <w:t xml:space="preserve">Slika </w:t>
+      </w:r>
+      <w:fldSimple w:instr=" SEQ Slika \* ARABIC ">
+        <w:r>
+          <w:rPr>
+            <w:noProof/>
+          </w:rPr>
+          <w:t>7</w:t>
+        </w:r>
+      </w:fldSimple>
+      <w:r>
+        <w:t xml:space="preserve"> Sekvencijski dijagram - Osnovni upis podataka</w:t>
+      </w:r>
+    </w:p>
+    <w:p/>
+    <w:p/>
     <w:p>
       <w:pPr>
         <w:pStyle w:val="Heading3"/>
@@ -2376,11 +2932,85 @@
         <w:t>Ovlašteni serviser prihvaća prijavu vozila na popravak, sustav stvara obrazac koji vraća ovlaštenom serviseru te ga ovlašteni serviser uručuje korisniku na potpis i vraća ga.</w:t>
       </w:r>
     </w:p>
+    <w:p/>
+    <w:p>
+      <w:pPr>
+        <w:keepNext/>
+      </w:pPr>
+      <w:r>
+        <w:rPr>
+          <w:noProof/>
+        </w:rPr>
+        <w:drawing>
+          <wp:inline distT="0" distB="0" distL="0" distR="0" wp14:anchorId="5EB07B42" wp14:editId="24E40790">
+            <wp:extent cx="5760720" cy="2159635"/>
+            <wp:effectExtent l="0" t="0" r="0" b="0"/>
+            <wp:docPr id="9" name="Picture 9"/>
+            <wp:cNvGraphicFramePr>
+              <a:graphicFrameLocks xmlns:a="http://schemas.openxmlformats.org/drawingml/2006/main" noChangeAspect="1"/>
+            </wp:cNvGraphicFramePr>
+            <a:graphic xmlns:a="http://schemas.openxmlformats.org/drawingml/2006/main">
+              <a:graphicData uri="http://schemas.openxmlformats.org/drawingml/2006/picture">
+                <pic:pic xmlns:pic="http://schemas.openxmlformats.org/drawingml/2006/picture">
+                  <pic:nvPicPr>
+                    <pic:cNvPr id="1" name=""/>
+                    <pic:cNvPicPr/>
+                  </pic:nvPicPr>
+                  <pic:blipFill>
+                    <a:blip r:embed="rId11"/>
+                    <a:stretch>
+                      <a:fillRect/>
+                    </a:stretch>
+                  </pic:blipFill>
+                  <pic:spPr>
+                    <a:xfrm>
+                      <a:off x="0" y="0"/>
+                      <a:ext cx="5760720" cy="2159635"/>
+                    </a:xfrm>
+                    <a:prstGeom prst="rect">
+                      <a:avLst/>
+                    </a:prstGeom>
+                  </pic:spPr>
+                </pic:pic>
+              </a:graphicData>
+            </a:graphic>
+          </wp:inline>
+        </w:drawing>
+      </w:r>
+    </w:p>
+    <w:p>
+      <w:pPr>
+        <w:pStyle w:val="Caption"/>
+        <w:jc w:val="center"/>
+      </w:pPr>
+      <w:r>
+        <w:t xml:space="preserve">Slika </w:t>
+      </w:r>
+      <w:fldSimple w:instr=" SEQ Slika \* ARABIC ">
+        <w:r>
+          <w:rPr>
+            <w:noProof/>
+          </w:rPr>
+          <w:t>8</w:t>
+        </w:r>
+      </w:fldSimple>
+      <w:r>
+        <w:t xml:space="preserve"> </w:t>
+      </w:r>
+      <w:r>
+        <w:t xml:space="preserve">Sekvencijski dijagram - </w:t>
+      </w:r>
+      <w:r>
+        <w:t>Potvrda prijave vozila na popravak</w:t>
+      </w:r>
+    </w:p>
+    <w:p/>
     <w:p>
       <w:pPr>
         <w:pStyle w:val="Heading3"/>
       </w:pPr>
       <w:r>
+        <w:lastRenderedPageBreak/>
         <w:t>Pregled vlastitih korisnika</w:t>
       </w:r>
     </w:p>
@@ -2401,6 +3031,80 @@
         <w:t>, sustav te podatke uzima iz baze podataka i daje ih ovlaštenom serviseru.</w:t>
       </w:r>
     </w:p>
+    <w:p/>
+    <w:p>
+      <w:pPr>
+        <w:keepNext/>
+      </w:pPr>
+      <w:r>
+        <w:rPr>
+          <w:noProof/>
+        </w:rPr>
+        <w:drawing>
+          <wp:inline distT="0" distB="0" distL="0" distR="0" wp14:anchorId="2223199B" wp14:editId="7C49809A">
+            <wp:extent cx="5760720" cy="1533525"/>
+            <wp:effectExtent l="0" t="0" r="0" b="9525"/>
+            <wp:docPr id="10" name="Picture 10"/>
+            <wp:cNvGraphicFramePr>
+              <a:graphicFrameLocks xmlns:a="http://schemas.openxmlformats.org/drawingml/2006/main" noChangeAspect="1"/>
+            </wp:cNvGraphicFramePr>
+            <a:graphic xmlns:a="http://schemas.openxmlformats.org/drawingml/2006/main">
+              <a:graphicData uri="http://schemas.openxmlformats.org/drawingml/2006/picture">
+                <pic:pic xmlns:pic="http://schemas.openxmlformats.org/drawingml/2006/picture">
+                  <pic:nvPicPr>
+                    <pic:cNvPr id="1" name=""/>
+                    <pic:cNvPicPr/>
+                  </pic:nvPicPr>
+                  <pic:blipFill>
+                    <a:blip r:embed="rId12"/>
+                    <a:stretch>
+                      <a:fillRect/>
+                    </a:stretch>
+                  </pic:blipFill>
+                  <pic:spPr>
+                    <a:xfrm>
+                      <a:off x="0" y="0"/>
+                      <a:ext cx="5760720" cy="1533525"/>
+                    </a:xfrm>
+                    <a:prstGeom prst="rect">
+                      <a:avLst/>
+                    </a:prstGeom>
+                  </pic:spPr>
+                </pic:pic>
+              </a:graphicData>
+            </a:graphic>
+          </wp:inline>
+        </w:drawing>
+      </w:r>
+    </w:p>
+    <w:p>
+      <w:pPr>
+        <w:pStyle w:val="Caption"/>
+        <w:jc w:val="center"/>
+      </w:pPr>
+      <w:r>
+        <w:t xml:space="preserve">Slika </w:t>
+      </w:r>
+      <w:fldSimple w:instr=" SEQ Slika \* ARABIC ">
+        <w:r>
+          <w:rPr>
+            <w:noProof/>
+          </w:rPr>
+          <w:t>9</w:t>
+        </w:r>
+      </w:fldSimple>
+      <w:r>
+        <w:t xml:space="preserve"> </w:t>
+      </w:r>
+      <w:r>
+        <w:t xml:space="preserve">Sekvencijski dijagram - </w:t>
+      </w:r>
+      <w:r>
+        <w:t>Pregled vlastitih korisnika</w:t>
+      </w:r>
+    </w:p>
+    <w:p/>
+    <w:p/>
     <w:p>
       <w:pPr>
         <w:pStyle w:val="Heading3"/>
@@ -2417,11 +3121,84 @@
         <w:t>sustav će stvoriti elektroničku poruku i poslati ju na dohvaćenu adresu, te potvrditi njeno slanje.</w:t>
       </w:r>
     </w:p>
+    <w:p/>
+    <w:p>
+      <w:pPr>
+        <w:keepNext/>
+      </w:pPr>
+      <w:r>
+        <w:rPr>
+          <w:noProof/>
+        </w:rPr>
+        <w:drawing>
+          <wp:inline distT="0" distB="0" distL="0" distR="0" wp14:anchorId="6FCEA81E" wp14:editId="768B0253">
+            <wp:extent cx="5759878" cy="3450866"/>
+            <wp:effectExtent l="0" t="0" r="0" b="0"/>
+            <wp:docPr id="11" name="Picture 11"/>
+            <wp:cNvGraphicFramePr>
+              <a:graphicFrameLocks xmlns:a="http://schemas.openxmlformats.org/drawingml/2006/main" noChangeAspect="1"/>
+            </wp:cNvGraphicFramePr>
+            <a:graphic xmlns:a="http://schemas.openxmlformats.org/drawingml/2006/main">
+              <a:graphicData uri="http://schemas.openxmlformats.org/drawingml/2006/picture">
+                <pic:pic xmlns:pic="http://schemas.openxmlformats.org/drawingml/2006/picture">
+                  <pic:nvPicPr>
+                    <pic:cNvPr id="1" name=""/>
+                    <pic:cNvPicPr/>
+                  </pic:nvPicPr>
+                  <pic:blipFill>
+                    <a:blip r:embed="rId13"/>
+                    <a:stretch>
+                      <a:fillRect/>
+                    </a:stretch>
+                  </pic:blipFill>
+                  <pic:spPr>
+                    <a:xfrm>
+                      <a:off x="0" y="0"/>
+                      <a:ext cx="5772170" cy="3458231"/>
+                    </a:xfrm>
+                    <a:prstGeom prst="rect">
+                      <a:avLst/>
+                    </a:prstGeom>
+                  </pic:spPr>
+                </pic:pic>
+              </a:graphicData>
+            </a:graphic>
+          </wp:inline>
+        </w:drawing>
+      </w:r>
+    </w:p>
+    <w:p>
+      <w:pPr>
+        <w:pStyle w:val="Caption"/>
+        <w:jc w:val="center"/>
+      </w:pPr>
+      <w:r>
+        <w:t xml:space="preserve">Slika </w:t>
+      </w:r>
+      <w:fldSimple w:instr=" SEQ Slika \* ARABIC ">
+        <w:r>
+          <w:rPr>
+            <w:noProof/>
+          </w:rPr>
+          <w:t>10</w:t>
+        </w:r>
+      </w:fldSimple>
+      <w:r>
+        <w:t xml:space="preserve"> </w:t>
+      </w:r>
+      <w:r>
+        <w:t xml:space="preserve">Sekvencijski dijagram - </w:t>
+      </w:r>
+      <w:r>
+        <w:t>Prijava na sustav</w:t>
+      </w:r>
+    </w:p>
     <w:p>
       <w:pPr>
         <w:pStyle w:val="Heading3"/>
       </w:pPr>
       <w:r>
+        <w:lastRenderedPageBreak/>
         <w:t>Prijava vozila na popravak</w:t>
       </w:r>
     </w:p>
@@ -2454,11 +3231,94 @@
         <w:t>Objekt prijava se uništava, registriranom korisniku se na šalje detaljna obavijest o prijavi.</w:t>
       </w:r>
     </w:p>
+    <w:p/>
+    <w:p>
+      <w:pPr>
+        <w:keepNext/>
+      </w:pPr>
+      <w:r>
+        <w:rPr>
+          <w:noProof/>
+        </w:rPr>
+        <w:drawing>
+          <wp:inline distT="0" distB="0" distL="0" distR="0" wp14:anchorId="4A2B5BBE" wp14:editId="02830B46">
+            <wp:extent cx="5760720" cy="3105785"/>
+            <wp:effectExtent l="0" t="0" r="0" b="0"/>
+            <wp:docPr id="13" name="Picture 13"/>
+            <wp:cNvGraphicFramePr>
+              <a:graphicFrameLocks xmlns:a="http://schemas.openxmlformats.org/drawingml/2006/main" noChangeAspect="1"/>
+            </wp:cNvGraphicFramePr>
+            <a:graphic xmlns:a="http://schemas.openxmlformats.org/drawingml/2006/main">
+              <a:graphicData uri="http://schemas.openxmlformats.org/drawingml/2006/picture">
+                <pic:pic xmlns:pic="http://schemas.openxmlformats.org/drawingml/2006/picture">
+                  <pic:nvPicPr>
+                    <pic:cNvPr id="1" name=""/>
+                    <pic:cNvPicPr/>
+                  </pic:nvPicPr>
+                  <pic:blipFill>
+                    <a:blip r:embed="rId14"/>
+                    <a:stretch>
+                      <a:fillRect/>
+                    </a:stretch>
+                  </pic:blipFill>
+                  <pic:spPr>
+                    <a:xfrm>
+                      <a:off x="0" y="0"/>
+                      <a:ext cx="5760720" cy="3105785"/>
+                    </a:xfrm>
+                    <a:prstGeom prst="rect">
+                      <a:avLst/>
+                    </a:prstGeom>
+                  </pic:spPr>
+                </pic:pic>
+              </a:graphicData>
+            </a:graphic>
+          </wp:inline>
+        </w:drawing>
+      </w:r>
+    </w:p>
+    <w:p>
+      <w:pPr>
+        <w:pStyle w:val="Caption"/>
+        <w:jc w:val="center"/>
+      </w:pPr>
+      <w:r>
+        <w:t xml:space="preserve">Slika </w:t>
+      </w:r>
+      <w:fldSimple w:instr=" SEQ Slika \* ARABIC ">
+        <w:r>
+          <w:rPr>
+            <w:noProof/>
+          </w:rPr>
+          <w:t>11</w:t>
+        </w:r>
+      </w:fldSimple>
+      <w:r>
+        <w:t xml:space="preserve"> </w:t>
+      </w:r>
+      <w:r>
+        <w:t xml:space="preserve">Sekvencijski dijagram - </w:t>
+      </w:r>
+      <w:r>
+        <w:t>Prijava vozila na popravak</w:t>
+      </w:r>
+    </w:p>
+    <w:p/>
+    <w:p/>
+    <w:p/>
+    <w:p/>
+    <w:p/>
+    <w:p/>
+    <w:p/>
+    <w:p/>
+    <w:p/>
+    <w:p/>
     <w:p>
       <w:pPr>
         <w:pStyle w:val="Heading3"/>
       </w:pPr>
       <w:r>
+        <w:lastRenderedPageBreak/>
         <w:t>Registracija</w:t>
       </w:r>
     </w:p>
@@ -2467,6 +3327,80 @@
         <w:t>Korisnik unosi podatke potrebne za registraciju, ako sustav uspješno pohrani te podatke u bazu podataka registracija je uspješna, u suprotnom je neuspješna. Korisnik unosi podatke dok uspješno ne obavi registraciju.</w:t>
       </w:r>
     </w:p>
+    <w:p/>
+    <w:p>
+      <w:pPr>
+        <w:keepNext/>
+      </w:pPr>
+      <w:r>
+        <w:rPr>
+          <w:noProof/>
+        </w:rPr>
+        <w:drawing>
+          <wp:inline distT="0" distB="0" distL="0" distR="0" wp14:anchorId="571FCFA7" wp14:editId="1BED98AE">
+            <wp:extent cx="5760720" cy="2054860"/>
+            <wp:effectExtent l="0" t="0" r="0" b="2540"/>
+            <wp:docPr id="14" name="Picture 14"/>
+            <wp:cNvGraphicFramePr>
+              <a:graphicFrameLocks xmlns:a="http://schemas.openxmlformats.org/drawingml/2006/main" noChangeAspect="1"/>
+            </wp:cNvGraphicFramePr>
+            <a:graphic xmlns:a="http://schemas.openxmlformats.org/drawingml/2006/main">
+              <a:graphicData uri="http://schemas.openxmlformats.org/drawingml/2006/picture">
+                <pic:pic xmlns:pic="http://schemas.openxmlformats.org/drawingml/2006/picture">
+                  <pic:nvPicPr>
+                    <pic:cNvPr id="1" name=""/>
+                    <pic:cNvPicPr/>
+                  </pic:nvPicPr>
+                  <pic:blipFill>
+                    <a:blip r:embed="rId15"/>
+                    <a:stretch>
+                      <a:fillRect/>
+                    </a:stretch>
+                  </pic:blipFill>
+                  <pic:spPr>
+                    <a:xfrm>
+                      <a:off x="0" y="0"/>
+                      <a:ext cx="5760720" cy="2054860"/>
+                    </a:xfrm>
+                    <a:prstGeom prst="rect">
+                      <a:avLst/>
+                    </a:prstGeom>
+                  </pic:spPr>
+                </pic:pic>
+              </a:graphicData>
+            </a:graphic>
+          </wp:inline>
+        </w:drawing>
+      </w:r>
+    </w:p>
+    <w:p>
+      <w:pPr>
+        <w:pStyle w:val="Caption"/>
+        <w:jc w:val="center"/>
+      </w:pPr>
+      <w:r>
+        <w:t xml:space="preserve">Slika </w:t>
+      </w:r>
+      <w:fldSimple w:instr=" SEQ Slika \* ARABIC ">
+        <w:r>
+          <w:rPr>
+            <w:noProof/>
+          </w:rPr>
+          <w:t>12</w:t>
+        </w:r>
+      </w:fldSimple>
+      <w:r>
+        <w:t xml:space="preserve"> </w:t>
+      </w:r>
+      <w:r>
+        <w:t xml:space="preserve">Sekvencijski dijagram </w:t>
+      </w:r>
+      <w:r>
+        <w:t>– Registracija</w:t>
+      </w:r>
+    </w:p>
+    <w:p/>
+    <w:p/>
     <w:p>
       <w:pPr>
         <w:pStyle w:val="Heading3"/>
@@ -2483,21 +3417,80 @@
         <w:t>ohranjenim u bazi podataka, te podatke može brisati ili mijenjati te ih pohraniti natrag u bazu podataka. Sustav dobiva potvrdu pohrane a Administrator potvrdu izmjene.</w:t>
       </w:r>
     </w:p>
-    <w:p>
+    <w:p/>
+    <w:p>
+      <w:pPr>
+        <w:keepNext/>
+      </w:pPr>
+      <w:r>
+        <w:rPr>
+          <w:noProof/>
+        </w:rPr>
+        <w:drawing>
+          <wp:inline distT="0" distB="0" distL="0" distR="0" wp14:anchorId="088BE8E3" wp14:editId="3123B51A">
+            <wp:extent cx="5760349" cy="3315694"/>
+            <wp:effectExtent l="0" t="0" r="0" b="0"/>
+            <wp:docPr id="15" name="Picture 15"/>
+            <wp:cNvGraphicFramePr>
+              <a:graphicFrameLocks xmlns:a="http://schemas.openxmlformats.org/drawingml/2006/main" noChangeAspect="1"/>
+            </wp:cNvGraphicFramePr>
+            <a:graphic xmlns:a="http://schemas.openxmlformats.org/drawingml/2006/main">
+              <a:graphicData uri="http://schemas.openxmlformats.org/drawingml/2006/picture">
+                <pic:pic xmlns:pic="http://schemas.openxmlformats.org/drawingml/2006/picture">
+                  <pic:nvPicPr>
+                    <pic:cNvPr id="1" name=""/>
+                    <pic:cNvPicPr/>
+                  </pic:nvPicPr>
+                  <pic:blipFill>
+                    <a:blip r:embed="rId16"/>
+                    <a:stretch>
+                      <a:fillRect/>
+                    </a:stretch>
+                  </pic:blipFill>
+                  <pic:spPr>
+                    <a:xfrm>
+                      <a:off x="0" y="0"/>
+                      <a:ext cx="5775422" cy="3324370"/>
+                    </a:xfrm>
+                    <a:prstGeom prst="rect">
+                      <a:avLst/>
+                    </a:prstGeom>
+                  </pic:spPr>
+                </pic:pic>
+              </a:graphicData>
+            </a:graphic>
+          </wp:inline>
+        </w:drawing>
+      </w:r>
+    </w:p>
+    <w:p>
+      <w:pPr>
+        <w:pStyle w:val="Caption"/>
+        <w:jc w:val="center"/>
+      </w:pPr>
+      <w:r>
+        <w:t xml:space="preserve">Slika </w:t>
+      </w:r>
+      <w:fldSimple w:instr=" SEQ Slika \* ARABIC ">
+        <w:r>
+          <w:rPr>
+            <w:noProof/>
+          </w:rPr>
+          <w:t>13</w:t>
+        </w:r>
+      </w:fldSimple>
+      <w:r>
+        <w:t xml:space="preserve"> </w:t>
+      </w:r>
+      <w:r>
+        <w:t xml:space="preserve">Sekvencijski dijagram – </w:t>
+      </w:r>
+      <w:r>
+        <w:t>Upravljanje informacijama registriranih korisnika</w:t>
+      </w:r>
       <w:bookmarkStart w:id="0" w:name="_GoBack"/>
       <w:bookmarkEnd w:id="0"/>
     </w:p>
-    <w:p/>
-    <w:p>
-      <w:pPr>
-        <w:rPr>
-          <w:sz w:val="23"/>
-          <w:szCs w:val="23"/>
-        </w:rPr>
-      </w:pPr>
-    </w:p>
-    <w:p/>
-    <w:p/>
     <w:sectPr>
       <w:pgSz w:w="11906" w:h="16838"/>
       <w:pgMar w:top="1417" w:right="1417" w:bottom="1417" w:left="1417" w:header="708" w:footer="708" w:gutter="0"/>
@@ -2509,7 +3502,7 @@
 </file>
 
 <file path=word/numbering.xml><?xml version="1.0" encoding="utf-8"?>
-<w:numbering xmlns:wpc="http://schemas.microsoft.com/office/word/2010/wordprocessingCanvas" xmlns:cx="http://schemas.microsoft.com/office/drawing/2014/chartex" xmlns:cx1="http://schemas.microsoft.com/office/drawing/2015/9/8/chartex" xmlns:mc="http://schemas.openxmlformats.org/markup-compatibility/2006" xmlns:o="urn:schemas-microsoft-com:office:office" xmlns:r="http://schemas.openxmlformats.org/officeDocument/2006/relationships" xmlns:m="http://schemas.openxmlformats.org/officeDocument/2006/math" xmlns:v="urn:schemas-microsoft-com:vml" xmlns:wp14="http://schemas.microsoft.com/office/word/2010/wordprocessingDrawing" xmlns:wp="http://schemas.openxmlformats.org/drawingml/2006/wordprocessingDrawing" xmlns:w10="urn:schemas-microsoft-com:office:word" xmlns:w="http://schemas.openxmlformats.org/wordprocessingml/2006/main" xmlns:w14="http://schemas.microsoft.com/office/word/2010/wordml" xmlns:w15="http://schemas.microsoft.com/office/word/2012/wordml" xmlns:w16se="http://schemas.microsoft.com/office/word/2015/wordml/symex" xmlns:wpg="http://schemas.microsoft.com/office/word/2010/wordprocessingGroup" xmlns:wpi="http://schemas.microsoft.com/office/word/2010/wordprocessingInk" xmlns:wne="http://schemas.microsoft.com/office/word/2006/wordml" xmlns:wps="http://schemas.microsoft.com/office/word/2010/wordprocessingShape" mc:Ignorable="w14 w15 w16se wp14">
+<w:numbering xmlns:wpc="http://schemas.microsoft.com/office/word/2010/wordprocessingCanvas" xmlns:cx="http://schemas.microsoft.com/office/drawing/2014/chartex" xmlns:cx1="http://schemas.microsoft.com/office/drawing/2015/9/8/chartex" xmlns:cx2="http://schemas.microsoft.com/office/drawing/2015/10/21/chartex" xmlns:cx3="http://schemas.microsoft.com/office/drawing/2016/5/9/chartex" xmlns:cx4="http://schemas.microsoft.com/office/drawing/2016/5/10/chartex" xmlns:cx5="http://schemas.microsoft.com/office/drawing/2016/5/11/chartex" xmlns:cx6="http://schemas.microsoft.com/office/drawing/2016/5/12/chartex" xmlns:cx7="http://schemas.microsoft.com/office/drawing/2016/5/13/chartex" xmlns:cx8="http://schemas.microsoft.com/office/drawing/2016/5/14/chartex" xmlns:mc="http://schemas.openxmlformats.org/markup-compatibility/2006" xmlns:aink="http://schemas.microsoft.com/office/drawing/2016/ink" xmlns:am3d="http://schemas.microsoft.com/office/drawing/2017/model3d" xmlns:o="urn:schemas-microsoft-com:office:office" xmlns:r="http://schemas.openxmlformats.org/officeDocument/2006/relationships" xmlns:m="http://schemas.openxmlformats.org/officeDocument/2006/math" xmlns:v="urn:schemas-microsoft-com:vml" xmlns:wp14="http://schemas.microsoft.com/office/word/2010/wordprocessingDrawing" xmlns:wp="http://schemas.openxmlformats.org/drawingml/2006/wordprocessingDrawing" xmlns:w10="urn:schemas-microsoft-com:office:word" xmlns:w="http://schemas.openxmlformats.org/wordprocessingml/2006/main" xmlns:w14="http://schemas.microsoft.com/office/word/2010/wordml" xmlns:w15="http://schemas.microsoft.com/office/word/2012/wordml" xmlns:w16cid="http://schemas.microsoft.com/office/word/2016/wordml/cid" xmlns:w16se="http://schemas.microsoft.com/office/word/2015/wordml/symex" xmlns:wpg="http://schemas.microsoft.com/office/word/2010/wordprocessingGroup" xmlns:wpi="http://schemas.microsoft.com/office/word/2010/wordprocessingInk" xmlns:wne="http://schemas.microsoft.com/office/word/2006/wordml" xmlns:wps="http://schemas.microsoft.com/office/word/2010/wordprocessingShape" mc:Ignorable="w14 w15 w16se w16cid wp14">
   <w:abstractNum w:abstractNumId="0" w15:restartNumberingAfterBreak="0">
     <w:nsid w:val="00487785"/>
     <w:multiLevelType w:val="hybridMultilevel"/>
@@ -4031,7 +5024,7 @@
 </file>
 
 <file path=word/styles.xml><?xml version="1.0" encoding="utf-8"?>
-<w:styles xmlns:mc="http://schemas.openxmlformats.org/markup-compatibility/2006" xmlns:r="http://schemas.openxmlformats.org/officeDocument/2006/relationships" xmlns:w="http://schemas.openxmlformats.org/wordprocessingml/2006/main" xmlns:w14="http://schemas.microsoft.com/office/word/2010/wordml" xmlns:w15="http://schemas.microsoft.com/office/word/2012/wordml" xmlns:w16se="http://schemas.microsoft.com/office/word/2015/wordml/symex" mc:Ignorable="w14 w15 w16se">
+<w:styles xmlns:mc="http://schemas.openxmlformats.org/markup-compatibility/2006" xmlns:r="http://schemas.openxmlformats.org/officeDocument/2006/relationships" xmlns:w="http://schemas.openxmlformats.org/wordprocessingml/2006/main" xmlns:w14="http://schemas.microsoft.com/office/word/2010/wordml" xmlns:w15="http://schemas.microsoft.com/office/word/2012/wordml" xmlns:w16cid="http://schemas.microsoft.com/office/word/2016/wordml/cid" xmlns:w16se="http://schemas.microsoft.com/office/word/2015/wordml/symex" mc:Ignorable="w14 w15 w16se w16cid">
   <w:docDefaults>
     <w:rPrDefault>
       <w:rPr>
@@ -4047,7 +5040,7 @@
       </w:pPr>
     </w:pPrDefault>
   </w:docDefaults>
-  <w:latentStyles w:defLockedState="0" w:defUIPriority="99" w:defSemiHidden="0" w:defUnhideWhenUsed="0" w:defQFormat="0" w:count="371">
+  <w:latentStyles w:defLockedState="0" w:defUIPriority="99" w:defSemiHidden="0" w:defUnhideWhenUsed="0" w:defQFormat="0" w:count="375">
     <w:lsdException w:name="Normal" w:uiPriority="0" w:qFormat="1"/>
     <w:lsdException w:name="heading 1" w:uiPriority="9" w:qFormat="1"/>
     <w:lsdException w:name="heading 2" w:semiHidden="1" w:uiPriority="9" w:unhideWhenUsed="1" w:qFormat="1"/>
@@ -4153,7 +5146,6 @@
     <w:lsdException w:name="HTML Sample" w:semiHidden="1" w:unhideWhenUsed="1"/>
     <w:lsdException w:name="HTML Typewriter" w:semiHidden="1" w:unhideWhenUsed="1"/>
     <w:lsdException w:name="HTML Variable" w:semiHidden="1" w:unhideWhenUsed="1"/>
-    <w:lsdException w:name="Normal Table" w:semiHidden="1" w:unhideWhenUsed="1"/>
     <w:lsdException w:name="annotation subject" w:semiHidden="1" w:unhideWhenUsed="1"/>
     <w:lsdException w:name="No List" w:semiHidden="1" w:unhideWhenUsed="1"/>
     <w:lsdException w:name="Outline List 1" w:semiHidden="1" w:unhideWhenUsed="1"/>
@@ -4197,10 +5189,8 @@
     <w:lsdException w:name="Table Elegant" w:semiHidden="1" w:unhideWhenUsed="1"/>
     <w:lsdException w:name="Table Professional" w:semiHidden="1" w:unhideWhenUsed="1"/>
     <w:lsdException w:name="Table Subtle 1" w:semiHidden="1" w:unhideWhenUsed="1"/>
-    <w:lsdException w:name="Table Subtle 2" w:semiHidden="1" w:unhideWhenUsed="1"/>
     <w:lsdException w:name="Table Web 1" w:semiHidden="1" w:unhideWhenUsed="1"/>
     <w:lsdException w:name="Table Web 2" w:semiHidden="1" w:unhideWhenUsed="1"/>
-    <w:lsdException w:name="Table Web 3" w:semiHidden="1" w:unhideWhenUsed="1"/>
     <w:lsdException w:name="Balloon Text" w:semiHidden="1" w:unhideWhenUsed="1"/>
     <w:lsdException w:name="Table Grid" w:uiPriority="39"/>
     <w:lsdException w:name="Table Theme" w:semiHidden="1" w:unhideWhenUsed="1"/>
@@ -4419,6 +5409,10 @@
     <w:lsdException w:name="List Table 5 Dark Accent 6" w:uiPriority="50"/>
     <w:lsdException w:name="List Table 6 Colorful Accent 6" w:uiPriority="51"/>
     <w:lsdException w:name="List Table 7 Colorful Accent 6" w:uiPriority="52"/>
+    <w:lsdException w:name="Mention" w:semiHidden="1" w:unhideWhenUsed="1"/>
+    <w:lsdException w:name="Smart Hyperlink" w:semiHidden="1" w:unhideWhenUsed="1"/>
+    <w:lsdException w:name="Hashtag" w:semiHidden="1" w:unhideWhenUsed="1"/>
+    <w:lsdException w:name="Unresolved Mention" w:semiHidden="1" w:unhideWhenUsed="1"/>
   </w:latentStyles>
   <w:style w:type="paragraph" w:default="1" w:styleId="Normal">
     <w:name w:val="Normal"/>
@@ -4869,6 +5863,25 @@
       <w:szCs w:val="24"/>
     </w:rPr>
   </w:style>
+  <w:style w:type="paragraph" w:styleId="Caption">
+    <w:name w:val="caption"/>
+    <w:basedOn w:val="Normal"/>
+    <w:next w:val="Normal"/>
+    <w:uiPriority w:val="35"/>
+    <w:unhideWhenUsed/>
+    <w:qFormat/>
+    <w:rsid w:val="001F1249"/>
+    <w:pPr>
+      <w:spacing w:after="200" w:line="240" w:lineRule="auto"/>
+    </w:pPr>
+    <w:rPr>
+      <w:i/>
+      <w:iCs/>
+      <w:color w:val="44546A" w:themeColor="text2"/>
+      <w:sz w:val="18"/>
+      <w:szCs w:val="18"/>
+    </w:rPr>
+  </w:style>
 </w:styles>
 </file>
 

</xml_diff>